<commit_message>
Dao - add Product Service Defination; Core Data for product
</commit_message>
<xml_diff>
--- a/Document/True-X-Sevices-Defination.docx
+++ b/Document/True-X-Sevices-Defination.docx
@@ -6,6 +6,7 @@
       <w:pPr>
         <w:jc w:val="center"/>
         <w:rPr>
+          <w:rFonts w:hint="eastAsia"/>
           <w:sz w:val="40"/>
           <w:szCs w:val="40"/>
         </w:rPr>
@@ -18,10 +19,17 @@
         <w:t>TRUE - X</w:t>
       </w:r>
     </w:p>
-    <w:p/>
-    <w:p>
-      <w:pPr>
-        <w:rPr>
+    <w:p>
+      <w:pPr>
+        <w:rPr>
+          <w:rFonts w:hint="eastAsia"/>
+        </w:rPr>
+      </w:pPr>
+    </w:p>
+    <w:p>
+      <w:pPr>
+        <w:rPr>
+          <w:rFonts w:hint="eastAsia"/>
           <w:b/>
         </w:rPr>
       </w:pPr>
@@ -50,10 +58,17 @@
         <w:t>ARTICLE PART</w:t>
       </w:r>
     </w:p>
-    <w:p/>
-    <w:p>
-      <w:pPr>
-        <w:rPr>
+    <w:p>
+      <w:pPr>
+        <w:rPr>
+          <w:rFonts w:hint="eastAsia"/>
+        </w:rPr>
+      </w:pPr>
+    </w:p>
+    <w:p>
+      <w:pPr>
+        <w:rPr>
+          <w:rFonts w:hint="eastAsia"/>
           <w:u w:val="single"/>
         </w:rPr>
       </w:pPr>
@@ -89,89 +104,42 @@
       </w:r>
     </w:p>
     <w:p>
+      <w:pPr>
+        <w:rPr>
+          <w:rFonts w:hint="eastAsia"/>
+        </w:rPr>
+      </w:pPr>
       <w:r>
         <w:t xml:space="preserve">- </w:t>
       </w:r>
       <w:r>
-        <w:t xml:space="preserve">Table Article (ID, title, description, </w:t>
-      </w:r>
-      <w:proofErr w:type="spellStart"/>
-      <w:r>
-        <w:t>thumbnailURL</w:t>
-      </w:r>
-      <w:proofErr w:type="spellEnd"/>
-      <w:r>
-        <w:t xml:space="preserve">, </w:t>
-      </w:r>
-      <w:proofErr w:type="spellStart"/>
-      <w:r>
-        <w:t>contentHTML</w:t>
-      </w:r>
-      <w:proofErr w:type="spellEnd"/>
-      <w:r>
-        <w:t xml:space="preserve">, author, </w:t>
-      </w:r>
-      <w:proofErr w:type="spellStart"/>
-      <w:r>
-        <w:t>categoryID</w:t>
-      </w:r>
-      <w:proofErr w:type="spellEnd"/>
-      <w:r>
-        <w:t xml:space="preserve">, </w:t>
-      </w:r>
-      <w:proofErr w:type="spellStart"/>
-      <w:r>
-        <w:t>createdDate</w:t>
-      </w:r>
-      <w:proofErr w:type="spellEnd"/>
-      <w:r>
-        <w:t xml:space="preserve">, </w:t>
-      </w:r>
-      <w:proofErr w:type="spellStart"/>
-      <w:r>
-        <w:t>updatedDate</w:t>
-      </w:r>
-      <w:proofErr w:type="spellEnd"/>
-      <w:r>
-        <w:t xml:space="preserve">) </w:t>
-      </w:r>
-    </w:p>
-    <w:p>
+        <w:t xml:space="preserve">Table Article (ID, title, description, thumbnailURL, contentHTML, author, categoryID, createdDate, updatedDate) </w:t>
+      </w:r>
+    </w:p>
+    <w:p>
+      <w:pPr>
+        <w:rPr>
+          <w:rFonts w:hint="eastAsia"/>
+        </w:rPr>
+      </w:pPr>
       <w:r>
         <w:t xml:space="preserve">- </w:t>
       </w:r>
       <w:r>
-        <w:t xml:space="preserve">Table Article Category (ID, name, description, </w:t>
-      </w:r>
-      <w:proofErr w:type="spellStart"/>
-      <w:r>
-        <w:t>iconURL</w:t>
-      </w:r>
-      <w:proofErr w:type="spellEnd"/>
-      <w:r>
-        <w:t xml:space="preserve">, </w:t>
-      </w:r>
-      <w:proofErr w:type="spellStart"/>
-      <w:r>
-        <w:t>createdDate</w:t>
-      </w:r>
-      <w:proofErr w:type="spellEnd"/>
-      <w:r>
-        <w:t xml:space="preserve">, </w:t>
-      </w:r>
-      <w:proofErr w:type="spellStart"/>
-      <w:r>
-        <w:t>updatedDate</w:t>
-      </w:r>
-      <w:proofErr w:type="spellEnd"/>
-      <w:r>
-        <w:t>)</w:t>
-      </w:r>
-    </w:p>
-    <w:p/>
-    <w:p>
-      <w:pPr>
-        <w:rPr>
+        <w:t>Table Article Category (ID, name, description, iconURL, createdDate, updatedDate)</w:t>
+      </w:r>
+    </w:p>
+    <w:p>
+      <w:pPr>
+        <w:rPr>
+          <w:rFonts w:hint="eastAsia"/>
+        </w:rPr>
+      </w:pPr>
+    </w:p>
+    <w:p>
+      <w:pPr>
+        <w:rPr>
+          <w:rFonts w:hint="eastAsia"/>
           <w:u w:val="single"/>
         </w:rPr>
       </w:pPr>
@@ -195,6 +163,11 @@
       </w:r>
     </w:p>
     <w:p>
+      <w:pPr>
+        <w:rPr>
+          <w:rFonts w:hint="eastAsia"/>
+        </w:rPr>
+      </w:pPr>
       <w:r>
         <w:t>a.  G</w:t>
       </w:r>
@@ -215,16 +188,13 @@
       </w:r>
     </w:p>
     <w:p>
-      <w:r>
-        <w:t xml:space="preserve">- </w:t>
-      </w:r>
-      <w:proofErr w:type="spellStart"/>
-      <w:r>
-        <w:t>BaseURL</w:t>
-      </w:r>
-      <w:proofErr w:type="spellEnd"/>
-      <w:r>
-        <w:t xml:space="preserve">: </w:t>
+      <w:pPr>
+        <w:rPr>
+          <w:rFonts w:hint="eastAsia"/>
+        </w:rPr>
+      </w:pPr>
+      <w:r>
+        <w:t xml:space="preserve">- BaseURL: </w:t>
       </w:r>
       <w:hyperlink r:id="rId5" w:history="1">
         <w:r>
@@ -242,22 +212,24 @@
       </w:hyperlink>
     </w:p>
     <w:p>
+      <w:pPr>
+        <w:rPr>
+          <w:rFonts w:hint="eastAsia"/>
+        </w:rPr>
+      </w:pPr>
       <w:r>
         <w:t xml:space="preserve">- Function name: </w:t>
       </w:r>
       <w:r>
-        <w:t>articles/</w:t>
-      </w:r>
-      <w:proofErr w:type="spellStart"/>
-      <w:r>
-        <w:t>getCategories</w:t>
-      </w:r>
-      <w:proofErr w:type="spellEnd"/>
-      <w:r>
-        <w:t>/</w:t>
-      </w:r>
-    </w:p>
-    <w:p>
+        <w:t>articles/getCategories/</w:t>
+      </w:r>
+    </w:p>
+    <w:p>
+      <w:pPr>
+        <w:rPr>
+          <w:rFonts w:hint="eastAsia"/>
+        </w:rPr>
+      </w:pPr>
       <w:r>
         <w:t xml:space="preserve">- </w:t>
       </w:r>
@@ -266,6 +238,11 @@
       </w:r>
     </w:p>
     <w:p>
+      <w:pPr>
+        <w:rPr>
+          <w:rFonts w:hint="eastAsia"/>
+        </w:rPr>
+      </w:pPr>
       <w:r>
         <w:t xml:space="preserve">- </w:t>
       </w:r>
@@ -274,10 +251,18 @@
       </w:r>
     </w:p>
     <w:p>
-      <w:bookmarkStart w:id="0" w:name="_GoBack"/>
-      <w:bookmarkEnd w:id="0"/>
-    </w:p>
-    <w:p>
+      <w:pPr>
+        <w:rPr>
+          <w:rFonts w:hint="eastAsia"/>
+        </w:rPr>
+      </w:pPr>
+    </w:p>
+    <w:p>
+      <w:pPr>
+        <w:rPr>
+          <w:rFonts w:hint="eastAsia"/>
+        </w:rPr>
+      </w:pPr>
       <w:r>
         <w:t>b. Get a</w:t>
       </w:r>
@@ -292,16 +277,13 @@
       </w:r>
     </w:p>
     <w:p>
-      <w:r>
-        <w:t xml:space="preserve">- </w:t>
-      </w:r>
-      <w:proofErr w:type="spellStart"/>
-      <w:r>
-        <w:t>BaseURL</w:t>
-      </w:r>
-      <w:proofErr w:type="spellEnd"/>
-      <w:r>
-        <w:t xml:space="preserve">: </w:t>
+      <w:pPr>
+        <w:rPr>
+          <w:rFonts w:hint="eastAsia"/>
+        </w:rPr>
+      </w:pPr>
+      <w:r>
+        <w:t xml:space="preserve">- BaseURL: </w:t>
       </w:r>
       <w:hyperlink r:id="rId6" w:history="1">
         <w:r>
@@ -319,58 +301,275 @@
       </w:hyperlink>
     </w:p>
     <w:p>
+      <w:pPr>
+        <w:rPr>
+          <w:rFonts w:hint="eastAsia"/>
+        </w:rPr>
+      </w:pPr>
       <w:r>
         <w:t xml:space="preserve">- Function name: </w:t>
       </w:r>
       <w:r>
-        <w:t>articles/</w:t>
-      </w:r>
-      <w:proofErr w:type="spellStart"/>
-      <w:r>
-        <w:t>get</w:t>
+        <w:t>articles/get</w:t>
       </w:r>
       <w:r>
         <w:t>ArticlesForCategory</w:t>
       </w:r>
-      <w:proofErr w:type="spellEnd"/>
       <w:r>
         <w:t>/</w:t>
       </w:r>
     </w:p>
     <w:p>
+      <w:pPr>
+        <w:rPr>
+          <w:rFonts w:hint="eastAsia"/>
+        </w:rPr>
+      </w:pPr>
       <w:r>
         <w:t>- Method: GET</w:t>
       </w:r>
     </w:p>
     <w:p>
-      <w:r>
-        <w:t xml:space="preserve">- Parameters: </w:t>
-      </w:r>
-      <w:proofErr w:type="spellStart"/>
-      <w:r>
-        <w:t>categoryID</w:t>
-      </w:r>
-      <w:proofErr w:type="spellEnd"/>
-      <w:r>
-        <w:t xml:space="preserve">, </w:t>
-      </w:r>
-      <w:proofErr w:type="spellStart"/>
-      <w:r>
-        <w:t>fromDate</w:t>
-      </w:r>
-      <w:proofErr w:type="spellEnd"/>
-      <w:r>
-        <w:t xml:space="preserve">, </w:t>
-      </w:r>
-      <w:proofErr w:type="spellStart"/>
-      <w:r>
-        <w:t>numberOfArticles</w:t>
-      </w:r>
-      <w:proofErr w:type="spellEnd"/>
+      <w:pPr>
+        <w:rPr>
+          <w:rFonts w:hint="eastAsia"/>
+        </w:rPr>
+      </w:pPr>
+      <w:r>
+        <w:t>- Parameters: categoryID, fromDate, numberOfArticles</w:t>
+      </w:r>
     </w:p>
     <w:p/>
     <w:p/>
     <w:p/>
+    <w:p>
+      <w:pPr>
+        <w:rPr>
+          <w:rFonts w:hint="eastAsia"/>
+        </w:rPr>
+      </w:pPr>
+    </w:p>
+    <w:p>
+      <w:pPr>
+        <w:rPr>
+          <w:b/>
+        </w:rPr>
+      </w:pPr>
+      <w:r>
+        <w:rPr>
+          <w:b/>
+        </w:rPr>
+        <w:t xml:space="preserve">I – </w:t>
+      </w:r>
+      <w:r>
+        <w:rPr>
+          <w:b/>
+        </w:rPr>
+        <w:t>PRODUCT</w:t>
+      </w:r>
+      <w:r>
+        <w:rPr>
+          <w:b/>
+        </w:rPr>
+        <w:t xml:space="preserve"> PART</w:t>
+      </w:r>
+    </w:p>
+    <w:p>
+      <w:pPr>
+        <w:rPr>
+          <w:b/>
+        </w:rPr>
+      </w:pPr>
+    </w:p>
+    <w:p>
+      <w:pPr>
+        <w:rPr>
+          <w:rFonts w:hint="eastAsia"/>
+          <w:u w:val="single"/>
+        </w:rPr>
+      </w:pPr>
+      <w:r>
+        <w:rPr>
+          <w:u w:val="single"/>
+        </w:rPr>
+        <w:t>1. Database table:</w:t>
+      </w:r>
+    </w:p>
+    <w:p>
+      <w:r>
+        <w:t xml:space="preserve">- Table </w:t>
+      </w:r>
+      <w:r>
+        <w:t>Product</w:t>
+      </w:r>
+      <w:r>
+        <w:t xml:space="preserve"> (ID, </w:t>
+      </w:r>
+      <w:r>
+        <w:t>name</w:t>
+      </w:r>
+      <w:r>
+        <w:t xml:space="preserve">, </w:t>
+      </w:r>
+      <w:r>
+        <w:t>categoryName</w:t>
+      </w:r>
+      <w:r>
+        <w:t>,</w:t>
+      </w:r>
+      <w:r>
+        <w:t xml:space="preserve"> </w:t>
+      </w:r>
+      <w:r>
+        <w:t>description,</w:t>
+      </w:r>
+      <w:r>
+        <w:t xml:space="preserve"> thumbnailURL, </w:t>
+      </w:r>
+      <w:r>
+        <w:t>createdDate, updatedDate</w:t>
+      </w:r>
+      <w:r>
+        <w:t>, productSlider</w:t>
+      </w:r>
+      <w:r>
+        <w:t>)</w:t>
+      </w:r>
+    </w:p>
+    <w:p>
+      <w:r>
+        <w:t>- Table Product Slider (</w:t>
+      </w:r>
+      <w:r>
+        <w:t>ID,</w:t>
+      </w:r>
+      <w:bookmarkStart w:id="0" w:name="_GoBack"/>
+      <w:bookmarkEnd w:id="0"/>
+      <w:r>
+        <w:t xml:space="preserve"> productID, title, description, thumbnailURL)</w:t>
+      </w:r>
+      <w:r>
+        <w:t xml:space="preserve"> </w:t>
+      </w:r>
+    </w:p>
+    <w:p/>
+    <w:p>
+      <w:pPr>
+        <w:rPr>
+          <w:rFonts w:hint="eastAsia"/>
+          <w:u w:val="single"/>
+        </w:rPr>
+      </w:pPr>
+      <w:r>
+        <w:rPr>
+          <w:u w:val="single"/>
+        </w:rPr>
+        <w:t>2. APIs</w:t>
+      </w:r>
+    </w:p>
+    <w:p>
+      <w:pPr>
+        <w:rPr>
+          <w:rFonts w:hint="eastAsia"/>
+        </w:rPr>
+      </w:pPr>
+      <w:r>
+        <w:t>a</w:t>
+      </w:r>
+      <w:r>
+        <w:t xml:space="preserve">. Get </w:t>
+      </w:r>
+      <w:r>
+        <w:t>products</w:t>
+      </w:r>
+      <w:r>
+        <w:t>:</w:t>
+      </w:r>
+    </w:p>
+    <w:p>
+      <w:pPr>
+        <w:rPr>
+          <w:rFonts w:hint="eastAsia"/>
+        </w:rPr>
+      </w:pPr>
+      <w:r>
+        <w:t xml:space="preserve">- BaseURL: </w:t>
+      </w:r>
+      <w:hyperlink r:id="rId7" w:history="1">
+        <w:r>
+          <w:rPr>
+            <w:rStyle w:val="Hyperlink"/>
+          </w:rPr>
+          <w:t>http://[domain]/service</w:t>
+        </w:r>
+        <w:r>
+          <w:rPr>
+            <w:rStyle w:val="Hyperlink"/>
+          </w:rPr>
+          <w:t>/</w:t>
+        </w:r>
+      </w:hyperlink>
+    </w:p>
+    <w:p>
+      <w:pPr>
+        <w:rPr>
+          <w:rFonts w:hint="eastAsia"/>
+        </w:rPr>
+      </w:pPr>
+      <w:r>
+        <w:t xml:space="preserve">- Function name: </w:t>
+      </w:r>
+      <w:r>
+        <w:t>product</w:t>
+      </w:r>
+      <w:r>
+        <w:t>s/get</w:t>
+      </w:r>
+      <w:r>
+        <w:t>Products/</w:t>
+      </w:r>
+    </w:p>
+    <w:p>
+      <w:pPr>
+        <w:rPr>
+          <w:rFonts w:hint="eastAsia"/>
+        </w:rPr>
+      </w:pPr>
+      <w:r>
+        <w:t>- Method: GET</w:t>
+      </w:r>
+    </w:p>
+    <w:p>
+      <w:pPr>
+        <w:rPr>
+          <w:rFonts w:hint="eastAsia"/>
+        </w:rPr>
+      </w:pPr>
+      <w:r>
+        <w:t>- Parameters: fromDate, numberOf</w:t>
+      </w:r>
+      <w:r>
+        <w:t>Product</w:t>
+      </w:r>
+      <w:r>
+        <w:t>s</w:t>
+      </w:r>
+    </w:p>
+    <w:p>
+      <w:pPr>
+        <w:rPr>
+          <w:rFonts w:hint="eastAsia"/>
+          <w:b/>
+        </w:rPr>
+      </w:pPr>
+    </w:p>
+    <w:p>
+      <w:pPr>
+        <w:rPr>
+          <w:rFonts w:hint="eastAsia"/>
+        </w:rPr>
+      </w:pPr>
+    </w:p>
     <w:sectPr>
       <w:pgSz w:w="12240" w:h="15840"/>
       <w:pgMar w:top="1440" w:right="1800" w:bottom="1440" w:left="1800" w:header="720" w:footer="720" w:gutter="0"/>
@@ -540,6 +739,7 @@
   <w:style w:type="character" w:default="1" w:styleId="DefaultParagraphFont">
     <w:name w:val="Default Paragraph Font"/>
     <w:uiPriority w:val="1"/>
+    <w:semiHidden/>
     <w:unhideWhenUsed/>
   </w:style>
   <w:style w:type="table" w:default="1" w:styleId="TableNormal">
@@ -736,6 +936,7 @@
   <w:style w:type="character" w:default="1" w:styleId="DefaultParagraphFont">
     <w:name w:val="Default Paragraph Font"/>
     <w:uiPriority w:val="1"/>
+    <w:semiHidden/>
     <w:unhideWhenUsed/>
   </w:style>
   <w:style w:type="table" w:default="1" w:styleId="TableNormal">

</xml_diff>

<commit_message>
Dao - fixed paging article + add .ipa
</commit_message>
<xml_diff>
--- a/Document/True-X-Sevices-Defination.docx
+++ b/Document/True-X-Sevices-Defination.docx
@@ -6,7 +6,6 @@
       <w:pPr>
         <w:jc w:val="center"/>
         <w:rPr>
-          <w:rFonts w:hint="eastAsia"/>
           <w:sz w:val="40"/>
           <w:szCs w:val="40"/>
         </w:rPr>
@@ -19,182 +18,213 @@
         <w:t>TRUE - X</w:t>
       </w:r>
     </w:p>
+    <w:p/>
     <w:p>
       <w:pPr>
         <w:rPr>
-          <w:rFonts w:hint="eastAsia"/>
+          <w:b/>
         </w:rPr>
       </w:pPr>
-    </w:p>
+      <w:r>
+        <w:rPr>
+          <w:b/>
+        </w:rPr>
+        <w:t xml:space="preserve">I </w:t>
+      </w:r>
+      <w:r>
+        <w:rPr>
+          <w:b/>
+        </w:rPr>
+        <w:t>–</w:t>
+      </w:r>
+      <w:r>
+        <w:rPr>
+          <w:b/>
+        </w:rPr>
+        <w:t xml:space="preserve"> </w:t>
+      </w:r>
+      <w:r>
+        <w:rPr>
+          <w:b/>
+        </w:rPr>
+        <w:t>ARTICLE PART</w:t>
+      </w:r>
+    </w:p>
+    <w:p/>
     <w:p>
       <w:pPr>
         <w:rPr>
-          <w:rFonts w:hint="eastAsia"/>
-          <w:b/>
+          <w:u w:val="single"/>
         </w:rPr>
       </w:pPr>
       <w:r>
         <w:rPr>
-          <w:b/>
-        </w:rPr>
-        <w:t xml:space="preserve">I </w:t>
-      </w:r>
-      <w:r>
-        <w:rPr>
-          <w:b/>
-        </w:rPr>
-        <w:t>–</w:t>
-      </w:r>
-      <w:r>
-        <w:rPr>
-          <w:b/>
+          <w:u w:val="single"/>
+        </w:rPr>
+        <w:t>1. D</w:t>
+      </w:r>
+      <w:r>
+        <w:rPr>
+          <w:u w:val="single"/>
+        </w:rPr>
+        <w:t>atabase</w:t>
+      </w:r>
+      <w:r>
+        <w:rPr>
+          <w:u w:val="single"/>
         </w:rPr>
         <w:t xml:space="preserve"> </w:t>
       </w:r>
       <w:r>
         <w:rPr>
-          <w:b/>
-        </w:rPr>
-        <w:t>ARTICLE PART</w:t>
-      </w:r>
-    </w:p>
+          <w:u w:val="single"/>
+        </w:rPr>
+        <w:t>t</w:t>
+      </w:r>
+      <w:r>
+        <w:rPr>
+          <w:u w:val="single"/>
+        </w:rPr>
+        <w:t>able:</w:t>
+      </w:r>
+    </w:p>
+    <w:p>
+      <w:r>
+        <w:t xml:space="preserve">- </w:t>
+      </w:r>
+      <w:r>
+        <w:t xml:space="preserve">Table Article (ID, title, description, </w:t>
+      </w:r>
+      <w:proofErr w:type="spellStart"/>
+      <w:r>
+        <w:t>thumbnailURL</w:t>
+      </w:r>
+      <w:proofErr w:type="spellEnd"/>
+      <w:r>
+        <w:t xml:space="preserve">, </w:t>
+      </w:r>
+      <w:proofErr w:type="spellStart"/>
+      <w:r>
+        <w:t>contentHTML</w:t>
+      </w:r>
+      <w:proofErr w:type="spellEnd"/>
+      <w:r>
+        <w:t xml:space="preserve">, author, </w:t>
+      </w:r>
+      <w:proofErr w:type="spellStart"/>
+      <w:r>
+        <w:t>categoryID</w:t>
+      </w:r>
+      <w:proofErr w:type="spellEnd"/>
+      <w:r>
+        <w:t xml:space="preserve">, </w:t>
+      </w:r>
+      <w:proofErr w:type="spellStart"/>
+      <w:r>
+        <w:t>createdDate</w:t>
+      </w:r>
+      <w:proofErr w:type="spellEnd"/>
+      <w:r>
+        <w:t xml:space="preserve">, </w:t>
+      </w:r>
+      <w:proofErr w:type="spellStart"/>
+      <w:r>
+        <w:t>updatedDate</w:t>
+      </w:r>
+      <w:proofErr w:type="spellEnd"/>
+      <w:r>
+        <w:t xml:space="preserve">) </w:t>
+      </w:r>
+    </w:p>
+    <w:p>
+      <w:r>
+        <w:t xml:space="preserve">- </w:t>
+      </w:r>
+      <w:r>
+        <w:t xml:space="preserve">Table Article Category (ID, name, description, </w:t>
+      </w:r>
+      <w:proofErr w:type="spellStart"/>
+      <w:r>
+        <w:t>iconURL</w:t>
+      </w:r>
+      <w:proofErr w:type="spellEnd"/>
+      <w:r>
+        <w:t xml:space="preserve">, </w:t>
+      </w:r>
+      <w:proofErr w:type="spellStart"/>
+      <w:r>
+        <w:t>createdDate</w:t>
+      </w:r>
+      <w:proofErr w:type="spellEnd"/>
+      <w:r>
+        <w:t xml:space="preserve">, </w:t>
+      </w:r>
+      <w:proofErr w:type="spellStart"/>
+      <w:r>
+        <w:t>updatedDate</w:t>
+      </w:r>
+      <w:proofErr w:type="spellEnd"/>
+      <w:r>
+        <w:t>)</w:t>
+      </w:r>
+    </w:p>
+    <w:p/>
     <w:p>
       <w:pPr>
         <w:rPr>
-          <w:rFonts w:hint="eastAsia"/>
+          <w:u w:val="single"/>
         </w:rPr>
       </w:pPr>
-    </w:p>
-    <w:p>
-      <w:pPr>
-        <w:rPr>
-          <w:rFonts w:hint="eastAsia"/>
+      <w:r>
+        <w:rPr>
           <w:u w:val="single"/>
         </w:rPr>
-      </w:pPr>
+        <w:t xml:space="preserve">2. </w:t>
+      </w:r>
       <w:r>
         <w:rPr>
           <w:u w:val="single"/>
         </w:rPr>
-        <w:t>1. D</w:t>
+        <w:t>API</w:t>
       </w:r>
       <w:r>
         <w:rPr>
           <w:u w:val="single"/>
         </w:rPr>
-        <w:t>atabase</w:t>
-      </w:r>
-      <w:r>
-        <w:rPr>
-          <w:u w:val="single"/>
-        </w:rPr>
-        <w:t xml:space="preserve"> </w:t>
-      </w:r>
-      <w:r>
-        <w:rPr>
-          <w:u w:val="single"/>
-        </w:rPr>
-        <w:t>t</w:t>
-      </w:r>
-      <w:r>
-        <w:rPr>
-          <w:u w:val="single"/>
-        </w:rPr>
-        <w:t>able:</w:t>
-      </w:r>
-    </w:p>
-    <w:p>
-      <w:pPr>
-        <w:rPr>
-          <w:rFonts w:hint="eastAsia"/>
-        </w:rPr>
-      </w:pPr>
+        <w:t>s</w:t>
+      </w:r>
+    </w:p>
+    <w:p>
+      <w:r>
+        <w:t>a.  G</w:t>
+      </w:r>
+      <w:r>
+        <w:t xml:space="preserve">et </w:t>
+      </w:r>
+      <w:r>
+        <w:t>a</w:t>
+      </w:r>
+      <w:r>
+        <w:t xml:space="preserve">rticle </w:t>
+      </w:r>
+      <w:r>
+        <w:t>c</w:t>
+      </w:r>
+      <w:r>
+        <w:t>ategories:</w:t>
+      </w:r>
+    </w:p>
+    <w:p>
       <w:r>
         <w:t xml:space="preserve">- </w:t>
       </w:r>
-      <w:r>
-        <w:t xml:space="preserve">Table Article (ID, title, description, thumbnailURL, contentHTML, author, categoryID, createdDate, updatedDate) </w:t>
-      </w:r>
-    </w:p>
-    <w:p>
-      <w:pPr>
-        <w:rPr>
-          <w:rFonts w:hint="eastAsia"/>
-        </w:rPr>
-      </w:pPr>
-      <w:r>
-        <w:t xml:space="preserve">- </w:t>
-      </w:r>
-      <w:r>
-        <w:t>Table Article Category (ID, name, description, iconURL, createdDate, updatedDate)</w:t>
-      </w:r>
-    </w:p>
-    <w:p>
-      <w:pPr>
-        <w:rPr>
-          <w:rFonts w:hint="eastAsia"/>
-        </w:rPr>
-      </w:pPr>
-    </w:p>
-    <w:p>
-      <w:pPr>
-        <w:rPr>
-          <w:rFonts w:hint="eastAsia"/>
-          <w:u w:val="single"/>
-        </w:rPr>
-      </w:pPr>
-      <w:r>
-        <w:rPr>
-          <w:u w:val="single"/>
-        </w:rPr>
-        <w:t xml:space="preserve">2. </w:t>
-      </w:r>
-      <w:r>
-        <w:rPr>
-          <w:u w:val="single"/>
-        </w:rPr>
-        <w:t>API</w:t>
-      </w:r>
-      <w:r>
-        <w:rPr>
-          <w:u w:val="single"/>
-        </w:rPr>
-        <w:t>s</w:t>
-      </w:r>
-    </w:p>
-    <w:p>
-      <w:pPr>
-        <w:rPr>
-          <w:rFonts w:hint="eastAsia"/>
-        </w:rPr>
-      </w:pPr>
-      <w:r>
-        <w:t>a.  G</w:t>
-      </w:r>
-      <w:r>
-        <w:t xml:space="preserve">et </w:t>
-      </w:r>
-      <w:r>
-        <w:t>a</w:t>
-      </w:r>
-      <w:r>
-        <w:t xml:space="preserve">rticle </w:t>
-      </w:r>
-      <w:r>
-        <w:t>c</w:t>
-      </w:r>
-      <w:r>
-        <w:t>ategories:</w:t>
-      </w:r>
-    </w:p>
-    <w:p>
-      <w:pPr>
-        <w:rPr>
-          <w:rFonts w:hint="eastAsia"/>
-        </w:rPr>
-      </w:pPr>
-      <w:r>
-        <w:t xml:space="preserve">- BaseURL: </w:t>
+      <w:proofErr w:type="spellStart"/>
+      <w:r>
+        <w:t>BaseURL</w:t>
+      </w:r>
+      <w:proofErr w:type="spellEnd"/>
+      <w:r>
+        <w:t xml:space="preserve">: </w:t>
       </w:r>
       <w:hyperlink r:id="rId5" w:history="1">
         <w:r>
@@ -212,24 +242,22 @@
       </w:hyperlink>
     </w:p>
     <w:p>
-      <w:pPr>
-        <w:rPr>
-          <w:rFonts w:hint="eastAsia"/>
-        </w:rPr>
-      </w:pPr>
       <w:r>
         <w:t xml:space="preserve">- Function name: </w:t>
       </w:r>
       <w:r>
-        <w:t>articles/getCategories/</w:t>
-      </w:r>
-    </w:p>
-    <w:p>
-      <w:pPr>
-        <w:rPr>
-          <w:rFonts w:hint="eastAsia"/>
-        </w:rPr>
-      </w:pPr>
+        <w:t>articles/</w:t>
+      </w:r>
+      <w:proofErr w:type="spellStart"/>
+      <w:r>
+        <w:t>getCategories</w:t>
+      </w:r>
+      <w:proofErr w:type="spellEnd"/>
+      <w:r>
+        <w:t>/</w:t>
+      </w:r>
+    </w:p>
+    <w:p>
       <w:r>
         <w:t xml:space="preserve">- </w:t>
       </w:r>
@@ -238,11 +266,6 @@
       </w:r>
     </w:p>
     <w:p>
-      <w:pPr>
-        <w:rPr>
-          <w:rFonts w:hint="eastAsia"/>
-        </w:rPr>
-      </w:pPr>
       <w:r>
         <w:t xml:space="preserve">- </w:t>
       </w:r>
@@ -250,19 +273,8 @@
         <w:t>Parameters: no-parameters</w:t>
       </w:r>
     </w:p>
-    <w:p>
-      <w:pPr>
-        <w:rPr>
-          <w:rFonts w:hint="eastAsia"/>
-        </w:rPr>
-      </w:pPr>
-    </w:p>
-    <w:p>
-      <w:pPr>
-        <w:rPr>
-          <w:rFonts w:hint="eastAsia"/>
-        </w:rPr>
-      </w:pPr>
+    <w:p/>
+    <w:p>
       <w:r>
         <w:t>b. Get a</w:t>
       </w:r>
@@ -277,13 +289,16 @@
       </w:r>
     </w:p>
     <w:p>
-      <w:pPr>
-        <w:rPr>
-          <w:rFonts w:hint="eastAsia"/>
-        </w:rPr>
-      </w:pPr>
-      <w:r>
-        <w:t xml:space="preserve">- BaseURL: </w:t>
+      <w:r>
+        <w:t xml:space="preserve">- </w:t>
+      </w:r>
+      <w:proofErr w:type="spellStart"/>
+      <w:r>
+        <w:t>BaseURL</w:t>
+      </w:r>
+      <w:proofErr w:type="spellEnd"/>
+      <w:r>
+        <w:t xml:space="preserve">: </w:t>
       </w:r>
       <w:hyperlink r:id="rId6" w:history="1">
         <w:r>
@@ -301,53 +316,83 @@
       </w:hyperlink>
     </w:p>
     <w:p>
-      <w:pPr>
-        <w:rPr>
-          <w:rFonts w:hint="eastAsia"/>
-        </w:rPr>
-      </w:pPr>
       <w:r>
         <w:t xml:space="preserve">- Function name: </w:t>
       </w:r>
       <w:r>
-        <w:t>articles/get</w:t>
+        <w:t>articles/</w:t>
+      </w:r>
+      <w:proofErr w:type="spellStart"/>
+      <w:r>
+        <w:t>get</w:t>
       </w:r>
       <w:r>
         <w:t>ArticlesForCategory</w:t>
       </w:r>
+      <w:proofErr w:type="spellEnd"/>
       <w:r>
         <w:t>/</w:t>
       </w:r>
     </w:p>
     <w:p>
-      <w:pPr>
-        <w:rPr>
-          <w:rFonts w:hint="eastAsia"/>
-        </w:rPr>
-      </w:pPr>
       <w:r>
         <w:t>- Method: GET</w:t>
       </w:r>
     </w:p>
     <w:p>
-      <w:pPr>
-        <w:rPr>
-          <w:rFonts w:hint="eastAsia"/>
-        </w:rPr>
-      </w:pPr>
-      <w:r>
-        <w:t>- Parameters: categoryID, fromDate, numberOfArticles</w:t>
-      </w:r>
+      <w:r>
+        <w:t xml:space="preserve">- Parameters: </w:t>
+      </w:r>
+      <w:proofErr w:type="spellStart"/>
+      <w:r>
+        <w:t>categoryID</w:t>
+      </w:r>
+      <w:proofErr w:type="spellEnd"/>
+      <w:r>
+        <w:t xml:space="preserve">, </w:t>
+      </w:r>
+      <w:proofErr w:type="spellStart"/>
+      <w:r>
+        <w:t>fromDate</w:t>
+      </w:r>
+      <w:proofErr w:type="spellEnd"/>
+      <w:r>
+        <w:t xml:space="preserve">, </w:t>
+      </w:r>
+      <w:proofErr w:type="spellStart"/>
+      <w:r>
+        <w:t>numberOfArticles</w:t>
+      </w:r>
+      <w:proofErr w:type="spellEnd"/>
     </w:p>
     <w:p/>
     <w:p/>
     <w:p/>
+    <w:p/>
     <w:p>
       <w:pPr>
         <w:rPr>
-          <w:rFonts w:hint="eastAsia"/>
+          <w:b/>
         </w:rPr>
       </w:pPr>
+      <w:r>
+        <w:rPr>
+          <w:b/>
+        </w:rPr>
+        <w:t xml:space="preserve">I – </w:t>
+      </w:r>
+      <w:r>
+        <w:rPr>
+          <w:b/>
+        </w:rPr>
+        <w:t>PRODUCT</w:t>
+      </w:r>
+      <w:r>
+        <w:rPr>
+          <w:b/>
+        </w:rPr>
+        <w:t xml:space="preserve"> PART</w:t>
+      </w:r>
     </w:p>
     <w:p>
       <w:pPr>
@@ -355,43 +400,17 @@
           <w:b/>
         </w:rPr>
       </w:pPr>
-      <w:r>
-        <w:rPr>
-          <w:b/>
-        </w:rPr>
-        <w:t xml:space="preserve">I – </w:t>
-      </w:r>
-      <w:r>
-        <w:rPr>
-          <w:b/>
-        </w:rPr>
-        <w:t>PRODUCT</w:t>
-      </w:r>
-      <w:r>
-        <w:rPr>
-          <w:b/>
-        </w:rPr>
-        <w:t xml:space="preserve"> PART</w:t>
-      </w:r>
     </w:p>
     <w:p>
       <w:pPr>
         <w:rPr>
-          <w:b/>
+          <w:u w:val="single"/>
         </w:rPr>
       </w:pPr>
-    </w:p>
-    <w:p>
-      <w:pPr>
-        <w:rPr>
-          <w:rFonts w:hint="eastAsia"/>
+      <w:r>
+        <w:rPr>
           <w:u w:val="single"/>
         </w:rPr>
-      </w:pPr>
-      <w:r>
-        <w:rPr>
-          <w:u w:val="single"/>
-        </w:rPr>
         <w:t>1. Database table:</w:t>
       </w:r>
     </w:p>
@@ -411,9 +430,11 @@
       <w:r>
         <w:t xml:space="preserve">, </w:t>
       </w:r>
+      <w:proofErr w:type="spellStart"/>
       <w:r>
         <w:t>categoryName</w:t>
       </w:r>
+      <w:proofErr w:type="spellEnd"/>
       <w:r>
         <w:t>,</w:t>
       </w:r>
@@ -421,42 +442,83 @@
         <w:t xml:space="preserve"> </w:t>
       </w:r>
       <w:r>
-        <w:t>description,</w:t>
-      </w:r>
-      <w:r>
-        <w:t xml:space="preserve"> thumbnailURL, </w:t>
-      </w:r>
-      <w:r>
-        <w:t>createdDate, updatedDate</w:t>
-      </w:r>
-      <w:r>
-        <w:t>, productSlider</w:t>
-      </w:r>
+        <w:t xml:space="preserve">description, </w:t>
+      </w:r>
+      <w:proofErr w:type="spellStart"/>
+      <w:r>
+        <w:t>thumbnailURL</w:t>
+      </w:r>
+      <w:proofErr w:type="spellEnd"/>
+      <w:r>
+        <w:t xml:space="preserve">, </w:t>
+      </w:r>
+      <w:proofErr w:type="spellStart"/>
+      <w:r>
+        <w:t>createdDate</w:t>
+      </w:r>
+      <w:proofErr w:type="spellEnd"/>
+      <w:r>
+        <w:t xml:space="preserve">, </w:t>
+      </w:r>
+      <w:proofErr w:type="spellStart"/>
+      <w:r>
+        <w:t>updatedDate</w:t>
+      </w:r>
+      <w:proofErr w:type="spellEnd"/>
+      <w:r>
+        <w:t xml:space="preserve">, </w:t>
+      </w:r>
+      <w:proofErr w:type="spellStart"/>
+      <w:r>
+        <w:t>productSlides</w:t>
+      </w:r>
+      <w:proofErr w:type="spellEnd"/>
       <w:r>
         <w:t>)</w:t>
       </w:r>
     </w:p>
     <w:p>
       <w:r>
-        <w:t>- Table Product Slider (</w:t>
-      </w:r>
-      <w:r>
-        <w:t>ID,</w:t>
+        <w:t xml:space="preserve">- Table Product </w:t>
       </w:r>
       <w:bookmarkStart w:id="0" w:name="_GoBack"/>
       <w:bookmarkEnd w:id="0"/>
       <w:r>
-        <w:t xml:space="preserve"> productID, title, description, thumbnailURL)</w:t>
+        <w:t>Slide</w:t>
+      </w:r>
+      <w:r>
+        <w:t xml:space="preserve"> (</w:t>
+      </w:r>
+      <w:r>
+        <w:t>ID,</w:t>
       </w:r>
       <w:r>
         <w:t xml:space="preserve"> </w:t>
       </w:r>
+      <w:proofErr w:type="spellStart"/>
+      <w:r>
+        <w:t>productID</w:t>
+      </w:r>
+      <w:proofErr w:type="spellEnd"/>
+      <w:r>
+        <w:t xml:space="preserve">, title, description, </w:t>
+      </w:r>
+      <w:proofErr w:type="spellStart"/>
+      <w:r>
+        <w:t>thumbnailURL</w:t>
+      </w:r>
+      <w:proofErr w:type="spellEnd"/>
+      <w:r>
+        <w:t>)</w:t>
+      </w:r>
+      <w:r>
+        <w:t xml:space="preserve"> </w:t>
+      </w:r>
     </w:p>
     <w:p/>
     <w:p>
       <w:pPr>
         <w:rPr>
-          <w:rFonts w:hint="eastAsia"/>
           <w:u w:val="single"/>
         </w:rPr>
       </w:pPr>
@@ -468,16 +530,8 @@
       </w:r>
     </w:p>
     <w:p>
-      <w:pPr>
-        <w:rPr>
-          <w:rFonts w:hint="eastAsia"/>
-        </w:rPr>
-      </w:pPr>
-      <w:r>
-        <w:t>a</w:t>
-      </w:r>
-      <w:r>
-        <w:t xml:space="preserve">. Get </w:t>
+      <w:r>
+        <w:t xml:space="preserve">a. Get </w:t>
       </w:r>
       <w:r>
         <w:t>products</w:t>
@@ -487,13 +541,16 @@
       </w:r>
     </w:p>
     <w:p>
-      <w:pPr>
-        <w:rPr>
-          <w:rFonts w:hint="eastAsia"/>
-        </w:rPr>
-      </w:pPr>
-      <w:r>
-        <w:t xml:space="preserve">- BaseURL: </w:t>
+      <w:r>
+        <w:t xml:space="preserve">- </w:t>
+      </w:r>
+      <w:proofErr w:type="spellStart"/>
+      <w:r>
+        <w:t>BaseURL</w:t>
+      </w:r>
+      <w:proofErr w:type="spellEnd"/>
+      <w:r>
+        <w:t xml:space="preserve">: </w:t>
       </w:r>
       <w:hyperlink r:id="rId7" w:history="1">
         <w:r>
@@ -511,65 +568,64 @@
       </w:hyperlink>
     </w:p>
     <w:p>
+      <w:r>
+        <w:t xml:space="preserve">- Function name: </w:t>
+      </w:r>
+      <w:r>
+        <w:t>product</w:t>
+      </w:r>
+      <w:r>
+        <w:t>s/</w:t>
+      </w:r>
+      <w:proofErr w:type="spellStart"/>
+      <w:r>
+        <w:t>get</w:t>
+      </w:r>
+      <w:r>
+        <w:t>Products</w:t>
+      </w:r>
+      <w:proofErr w:type="spellEnd"/>
+      <w:r>
+        <w:t>/</w:t>
+      </w:r>
+    </w:p>
+    <w:p>
+      <w:r>
+        <w:t>- Method: GET</w:t>
+      </w:r>
+    </w:p>
+    <w:p>
+      <w:r>
+        <w:t xml:space="preserve">- Parameters: </w:t>
+      </w:r>
+      <w:proofErr w:type="spellStart"/>
+      <w:r>
+        <w:t>fromDate</w:t>
+      </w:r>
+      <w:proofErr w:type="spellEnd"/>
+      <w:r>
+        <w:t xml:space="preserve">, </w:t>
+      </w:r>
+      <w:proofErr w:type="spellStart"/>
+      <w:r>
+        <w:t>numberOf</w:t>
+      </w:r>
+      <w:r>
+        <w:t>Product</w:t>
+      </w:r>
+      <w:r>
+        <w:t>s</w:t>
+      </w:r>
+      <w:proofErr w:type="spellEnd"/>
+    </w:p>
+    <w:p>
       <w:pPr>
         <w:rPr>
-          <w:rFonts w:hint="eastAsia"/>
+          <w:b/>
         </w:rPr>
       </w:pPr>
-      <w:r>
-        <w:t xml:space="preserve">- Function name: </w:t>
-      </w:r>
-      <w:r>
-        <w:t>product</w:t>
-      </w:r>
-      <w:r>
-        <w:t>s/get</w:t>
-      </w:r>
-      <w:r>
-        <w:t>Products/</w:t>
-      </w:r>
-    </w:p>
-    <w:p>
-      <w:pPr>
-        <w:rPr>
-          <w:rFonts w:hint="eastAsia"/>
-        </w:rPr>
-      </w:pPr>
-      <w:r>
-        <w:t>- Method: GET</w:t>
-      </w:r>
-    </w:p>
-    <w:p>
-      <w:pPr>
-        <w:rPr>
-          <w:rFonts w:hint="eastAsia"/>
-        </w:rPr>
-      </w:pPr>
-      <w:r>
-        <w:t>- Parameters: fromDate, numberOf</w:t>
-      </w:r>
-      <w:r>
-        <w:t>Product</w:t>
-      </w:r>
-      <w:r>
-        <w:t>s</w:t>
-      </w:r>
-    </w:p>
-    <w:p>
-      <w:pPr>
-        <w:rPr>
-          <w:rFonts w:hint="eastAsia"/>
-          <w:b/>
-        </w:rPr>
-      </w:pPr>
-    </w:p>
-    <w:p>
-      <w:pPr>
-        <w:rPr>
-          <w:rFonts w:hint="eastAsia"/>
-        </w:rPr>
-      </w:pPr>
-    </w:p>
+    </w:p>
+    <w:p/>
     <w:sectPr>
       <w:pgSz w:w="12240" w:h="15840"/>
       <w:pgMar w:top="1440" w:right="1800" w:bottom="1440" w:left="1800" w:header="720" w:footer="720" w:gutter="0"/>

</xml_diff>